<commit_message>
Loan Origination with ML and RPA
</commit_message>
<xml_diff>
--- a/20220213_ML and RPA in Loan Origination/ML and RPA in Loan Origination.docx
+++ b/20220213_ML and RPA in Loan Origination/ML and RPA in Loan Origination.docx
@@ -78,7 +78,13 @@
         <w:pStyle w:val="graf"/>
       </w:pPr>
       <w:r>
-        <w:t xml:space="preserve">When a lender embarks on a journey to approve a loan or a mortgage, it needs to take </w:t>
+        <w:t xml:space="preserve">When a </w:t>
+      </w:r>
+      <w:r>
+        <w:t>bank</w:t>
+      </w:r>
+      <w:r>
+        <w:t xml:space="preserve"> embarks on a journey to approve a loan or a mortgage, it needs to take </w:t>
       </w:r>
       <w:proofErr w:type="gramStart"/>
       <w:r>
@@ -122,7 +128,7 @@
         </w:numPr>
       </w:pPr>
       <w:r>
-        <w:t>About Loans and Mortgages and the Loans Process</w:t>
+        <w:t>About Loans and Mortgages and the Loan Process</w:t>
       </w:r>
     </w:p>
     <w:p>
@@ -158,7 +164,13 @@
         </w:numPr>
       </w:pPr>
       <w:r>
-        <w:t>Steps to create an ML model. Do pay attention to Step 1 where we talk about the input data for our models</w:t>
+        <w:t xml:space="preserve">Steps to create an ML model. </w:t>
+      </w:r>
+      <w:r>
+        <w:t>Special call-out for</w:t>
+      </w:r>
+      <w:r>
+        <w:t xml:space="preserve"> Step 1 where we talk about the input data for our models</w:t>
       </w:r>
     </w:p>
     <w:p>
@@ -263,7 +275,25 @@
         <w:pStyle w:val="graf"/>
       </w:pPr>
       <w:r>
-        <w:t>1. Secured loans: called Mortgages are used for buying property. Since they are secured, the banks can offer these at a much lower interest rate. Banks can seize the property if the loan is not paid back, hence the word secured.</w:t>
+        <w:t>1. Secured loans: called Mortgages</w:t>
+      </w:r>
+      <w:r>
+        <w:t>. They</w:t>
+      </w:r>
+      <w:r>
+        <w:t xml:space="preserve"> are used for buying property. Since the</w:t>
+      </w:r>
+      <w:r>
+        <w:t xml:space="preserve"> loans</w:t>
+      </w:r>
+      <w:r>
+        <w:t xml:space="preserve"> are secured, the banks can offer </w:t>
+      </w:r>
+      <w:r>
+        <w:t>them</w:t>
+      </w:r>
+      <w:r>
+        <w:t xml:space="preserve"> at a lower interest rate. Banks can seize the property if the loan is not paid back, hence the word secured.</w:t>
       </w:r>
     </w:p>
     <w:p>
@@ -280,6 +310,9 @@
       <w:proofErr w:type="gramEnd"/>
       <w:r>
         <w:t xml:space="preserve"> a loan for a vacation. They are generally offered at a higher interest rate compared to secured loans</w:t>
+      </w:r>
+      <w:r>
+        <w:t>.</w:t>
       </w:r>
     </w:p>
     <w:p>
@@ -296,10 +329,10 @@
           <w:noProof/>
         </w:rPr>
         <w:drawing>
-          <wp:inline distT="0" distB="0" distL="0" distR="0" wp14:anchorId="0C3A6D79" wp14:editId="35789CE5">
-            <wp:extent cx="4168879" cy="2627142"/>
-            <wp:effectExtent l="0" t="0" r="3175" b="1905"/>
-            <wp:docPr id="19" name="Picture 19" descr="Diagram&#10;&#10;Description automatically generated"/>
+          <wp:inline distT="0" distB="0" distL="0" distR="0" wp14:anchorId="0C3A6D79" wp14:editId="4487FFAC">
+            <wp:extent cx="4167410" cy="2634342"/>
+            <wp:effectExtent l="0" t="0" r="5080" b="0"/>
+            <wp:docPr id="19" name="Picture 19"/>
             <wp:cNvGraphicFramePr>
               <a:graphicFrameLocks xmlns:a="http://schemas.openxmlformats.org/drawingml/2006/main" noChangeAspect="1"/>
             </wp:cNvGraphicFramePr>
@@ -307,20 +340,19 @@
               <a:graphicData uri="http://schemas.openxmlformats.org/drawingml/2006/picture">
                 <pic:pic xmlns:pic="http://schemas.openxmlformats.org/drawingml/2006/picture">
                   <pic:nvPicPr>
-                    <pic:cNvPr id="19" name="Picture 19" descr="Diagram&#10;&#10;Description automatically generated"/>
+                    <pic:cNvPr id="19" name="Picture 19"/>
                     <pic:cNvPicPr>
                       <a:picLocks noChangeAspect="1" noChangeArrowheads="1"/>
                     </pic:cNvPicPr>
                   </pic:nvPicPr>
                   <pic:blipFill>
-                    <a:blip r:embed="rId8">
+                    <a:blip r:embed="rId8" cstate="print">
                       <a:extLst>
                         <a:ext uri="{28A0092B-C50C-407E-A947-70E740481C1C}">
                           <a14:useLocalDpi xmlns:a14="http://schemas.microsoft.com/office/drawing/2010/main" val="0"/>
                         </a:ext>
                       </a:extLst>
                     </a:blip>
-                    <a:srcRect/>
                     <a:stretch>
                       <a:fillRect/>
                     </a:stretch>
@@ -328,7 +360,7 @@
                   <pic:spPr bwMode="auto">
                     <a:xfrm>
                       <a:off x="0" y="0"/>
-                      <a:ext cx="4180305" cy="2634342"/>
+                      <a:ext cx="4167410" cy="2634342"/>
                     </a:xfrm>
                     <a:prstGeom prst="rect">
                       <a:avLst/>
@@ -351,7 +383,10 @@
       </w:pPr>
       <w:r>
         <w:lastRenderedPageBreak/>
-        <w:t>1. Pre-qualification — borrower collects all documents required.</w:t>
+        <w:t>1. Pre-qualification — borrower collects all documents required</w:t>
+      </w:r>
+      <w:r>
+        <w:t xml:space="preserve"> and submits them to the lender who may choose to pre-qualify the loan allowing the borrower to proceed to the next steps.</w:t>
       </w:r>
     </w:p>
     <w:p>
@@ -455,6 +490,7 @@
         <w:rPr>
           <w:noProof/>
         </w:rPr>
+        <w:lastRenderedPageBreak/>
         <w:drawing>
           <wp:inline distT="0" distB="0" distL="0" distR="0" wp14:anchorId="38867A0C" wp14:editId="7F646B41">
             <wp:extent cx="3170742" cy="3376246"/>
@@ -510,7 +546,6 @@
         <w:pStyle w:val="graf"/>
       </w:pPr>
       <w:r>
-        <w:lastRenderedPageBreak/>
         <w:t xml:space="preserve">One of the time-consuming steps in Loan processing is “Application processing”. This step can be speeded up by Robotic Process Automation. The manual processing of all the documents, reports, and forms can be error-prone, </w:t>
       </w:r>
       <w:proofErr w:type="gramStart"/>
@@ -543,7 +578,7 @@
         <w:pStyle w:val="graf"/>
       </w:pPr>
       <w:r>
-        <w:t>The banks, who are generally the lenders, are sitting on a gold mine of data. They also have access to government data, like historical pricing and future government area development plans. Using this Big Data, lenders can create a much better prediction of risk and hence offer more competitive or conservative interest rates.</w:t>
+        <w:t>The banks, who are generally the lenders, are sitting on a gold mine of data. They also have access to government data, like historical pricing and future area development plans. Using this Big Data, lenders can create a much better prediction of risk and hence offer more competitive or conservative interest rates.</w:t>
       </w:r>
     </w:p>
     <w:p>
@@ -559,7 +594,13 @@
         <w:pStyle w:val="graf"/>
       </w:pPr>
       <w:r>
-        <w:t>For a Loan Origination System, we will need to create two categories of machine learning models:</w:t>
+        <w:t xml:space="preserve">For a Loan Origination System, </w:t>
+      </w:r>
+      <w:r>
+        <w:t>I recommend creating</w:t>
+      </w:r>
+      <w:r>
+        <w:t xml:space="preserve"> two categories of machine learning models:</w:t>
       </w:r>
     </w:p>
     <w:p>
@@ -581,15 +622,46 @@
         <w:pStyle w:val="graf"/>
       </w:pPr>
       <w:r>
-        <w:t>1. Price prediction model: that predicts the price of the property for the duration of the mortgage. The output of the price prediction model would act as an input to the risk prediction model.</w:t>
-      </w:r>
-    </w:p>
-    <w:p>
-      <w:pPr>
-        <w:pStyle w:val="graf"/>
-      </w:pPr>
-      <w:r>
-        <w:t xml:space="preserve">2. Application-based risk prediction model: a model that looks at the application data and </w:t>
+        <w:lastRenderedPageBreak/>
+        <w:t xml:space="preserve">1. Price prediction model: that predicts the price of the property for the duration of the mortgage. </w:t>
+      </w:r>
+      <w:r>
+        <w:t xml:space="preserve">Historical prices of properties in an area are generally publicly available. We can look at these historical prices and create a model that predicts the price of the property in </w:t>
+      </w:r>
+      <w:r>
+        <w:t xml:space="preserve">the </w:t>
+      </w:r>
+      <w:r>
+        <w:t>future. If the prices in the area tend to go up, then the financial downside</w:t>
+      </w:r>
+      <w:r>
+        <w:t xml:space="preserve"> of loan default can be offset by the predicted increase in property prices.</w:t>
+      </w:r>
+      <w:r>
+        <w:t xml:space="preserve"> </w:t>
+      </w:r>
+      <w:r>
+        <w:t>The output of the price prediction model would act as an input to the risk prediction model.</w:t>
+      </w:r>
+    </w:p>
+    <w:p>
+      <w:pPr>
+        <w:pStyle w:val="graf"/>
+      </w:pPr>
+      <w:r>
+        <w:t xml:space="preserve">2. </w:t>
+      </w:r>
+      <w:r>
+        <w:t>Loan a</w:t>
+      </w:r>
+      <w:r>
+        <w:t xml:space="preserve">pplication-based risk prediction model: a model that looks at the </w:t>
+      </w:r>
+      <w:r>
+        <w:t xml:space="preserve">loan </w:t>
+      </w:r>
+      <w:r>
+        <w:t xml:space="preserve">application data and </w:t>
       </w:r>
       <w:proofErr w:type="gramStart"/>
       <w:r>
@@ -597,7 +669,33 @@
       </w:r>
       <w:proofErr w:type="gramEnd"/>
       <w:r>
-        <w:t xml:space="preserve"> makes a prediction on risk of default.</w:t>
+        <w:t xml:space="preserve"> makes a prediction on </w:t>
+      </w:r>
+      <w:r>
+        <w:t xml:space="preserve">the </w:t>
+      </w:r>
+      <w:r>
+        <w:t>risk of default.</w:t>
+      </w:r>
+      <w:r>
+        <w:t xml:space="preserve"> </w:t>
+      </w:r>
+      <w:proofErr w:type="gramStart"/>
+      <w:r>
+        <w:t>In order to</w:t>
+      </w:r>
+      <w:proofErr w:type="gramEnd"/>
+      <w:r>
+        <w:t xml:space="preserve"> make this prediction, we would create a model based on historical </w:t>
+      </w:r>
+      <w:r>
+        <w:t>loan application data and documents of customers who had taken loans. Based on this historical data, we would cr</w:t>
+      </w:r>
+      <w:r>
+        <w:t>e</w:t>
+      </w:r>
+      <w:r>
+        <w:t>ate a model to predict the probability of loan default of the current loan application.</w:t>
       </w:r>
     </w:p>
     <w:p>
@@ -619,7 +717,13 @@
       </w:r>
       <w:proofErr w:type="spellEnd"/>
       <w:r>
-        <w:t xml:space="preserve">, including the output of the initial prediction models, and predict the risk of the mortgage. In the next section, I have specified what would constitute the bank’s </w:t>
+        <w:t xml:space="preserve">, including the output of the initial prediction models, and predict the risk of </w:t>
+      </w:r>
+      <w:r>
+        <w:t>loan default</w:t>
+      </w:r>
+      <w:r>
+        <w:t xml:space="preserve">. In the next section, I have specified what would constitute the bank’s </w:t>
       </w:r>
       <w:proofErr w:type="spellStart"/>
       <w:r>
@@ -645,11 +749,9 @@
       <w:r>
         <w:t xml:space="preserve"> regarding the customer and the </w:t>
       </w:r>
-      <w:proofErr w:type="spellStart"/>
-      <w:r>
-        <w:t>neighborhood</w:t>
-      </w:r>
-      <w:proofErr w:type="spellEnd"/>
+      <w:r>
+        <w:t>neighbourhood</w:t>
+      </w:r>
       <w:r>
         <w:t>. The result of the Risk prediction model could be a scorecard prefilled that can be reviewed and used by the loan officer to make the decisions on the loan parameters. This process will also be a lot faster compared to a human being doing it.</w:t>
       </w:r>
@@ -659,7 +761,6 @@
         <w:rPr>
           <w:noProof/>
         </w:rPr>
-        <w:lastRenderedPageBreak/>
         <w:drawing>
           <wp:inline distT="0" distB="0" distL="0" distR="0" wp14:anchorId="1A04F5F4" wp14:editId="6EFA06D2">
             <wp:extent cx="5731510" cy="3309620"/>
@@ -715,7 +816,11 @@
         <w:pStyle w:val="graf"/>
       </w:pPr>
       <w:r>
-        <w:t>The above three models will ideally be Supervised learning models. A supervised learning model is essentially a model that trains itself on historical data, with the intent to learn the correlation between input features (parameters) and the result, which in this case is loan default. Hence the data that we absolutely need to make this work is historical data on loans. We will split all the data we have into training data and testing data. Training data, which will be about 80% of all data, will be used to train our model so that it learns from history. We will then test our model on the remaining testing data, about 20%, to validate if our model is able to predict loan defaults accurately. If our results are not as good as we expect, we will tune the training parameters and input features, and redo these steps until we are happy with the results. Instead of a binary result of whether a customer will default or not, we will prefer a probability of default.</w:t>
+        <w:t xml:space="preserve">The above three models will ideally be Supervised learning models. A supervised learning model is essentially a model that trains itself on historical data, with the intent to learn the correlation between input features (parameters) and the result, which in this case is loan default. Hence the data that we absolutely need to make this work is historical data on loans. We will split all the data we have into training data and testing data. Training data, which will </w:t>
+      </w:r>
+      <w:r>
+        <w:lastRenderedPageBreak/>
+        <w:t>be about 80% of all data, will be used to train our model so that it learns from history. We will then test our model on the remaining testing data, about 20%, to validate if our model is able to predict loan defaults accurately. If our results are not as good as we expect, we will tune the training parameters and input features, and redo these steps until we are happy with the results. Instead of a binary result of whether a customer will default or not, we will prefer a probability of default.</w:t>
       </w:r>
     </w:p>
     <w:p>
@@ -794,7 +899,6 @@
         <w:pStyle w:val="Heading4"/>
       </w:pPr>
       <w:r>
-        <w:lastRenderedPageBreak/>
         <w:t>Step 1: Data identification and collection</w:t>
       </w:r>
     </w:p>
@@ -917,6 +1021,7 @@
         <w:pStyle w:val="Heading4"/>
       </w:pPr>
       <w:r>
+        <w:lastRenderedPageBreak/>
         <w:t>Step 2: Data Preparation, Cleaning, Exploration</w:t>
       </w:r>
     </w:p>
@@ -965,7 +1070,19 @@
         <w:pStyle w:val="graf"/>
       </w:pPr>
       <w:r>
-        <w:t>We also clean the data. Some of the cleaning steps are accounting for null values, outliers that can skew the results, deduplication of data, normalization of data, correcting errors that may exist.</w:t>
+        <w:t xml:space="preserve">We also clean the data. Some of the cleaning steps </w:t>
+      </w:r>
+      <w:r>
+        <w:t>handle</w:t>
+      </w:r>
+      <w:r>
+        <w:t xml:space="preserve"> null values, outliers that can skew the results, deduplication of data, normalization of data, </w:t>
+      </w:r>
+      <w:r>
+        <w:t xml:space="preserve">and </w:t>
+      </w:r>
+      <w:r>
+        <w:t>correcting errors that may exist.</w:t>
       </w:r>
     </w:p>
     <w:p>
@@ -989,56 +1106,104 @@
         <w:pStyle w:val="graf"/>
       </w:pPr>
       <w:r>
+        <w:t>At this step, we choose the type of model we will use. There are different types of supervised learning models. Some of the most used are:</w:t>
+      </w:r>
+    </w:p>
+    <w:p>
+      <w:pPr>
+        <w:pStyle w:val="graf"/>
+      </w:pPr>
+      <w:r>
+        <w:t>1. Regression model</w:t>
+      </w:r>
+    </w:p>
+    <w:p>
+      <w:pPr>
+        <w:pStyle w:val="graf"/>
+      </w:pPr>
+      <w:r>
+        <w:t>2. Classification model</w:t>
+      </w:r>
+    </w:p>
+    <w:p>
+      <w:pPr>
+        <w:pStyle w:val="graf"/>
+      </w:pPr>
+      <w:r>
+        <w:t>3. Naive Bayesian model</w:t>
+      </w:r>
+    </w:p>
+    <w:p>
+      <w:pPr>
+        <w:pStyle w:val="graf"/>
+      </w:pPr>
+      <w:r>
+        <w:t>4. Random Forest model</w:t>
+      </w:r>
+    </w:p>
+    <w:p>
+      <w:pPr>
+        <w:pStyle w:val="graf"/>
+      </w:pPr>
+      <w:r>
+        <w:t>5. Support vector machine model</w:t>
+      </w:r>
+    </w:p>
+    <w:p>
+      <w:pPr>
+        <w:pStyle w:val="graf"/>
+      </w:pPr>
+      <w:r>
+        <w:t>We will need to experiment with the different models to see which one gives the best prediction. I have personally seen the simplest of these, regression models, to be often most effective. Lasso and ridge regression should also be experimented with to see if they give good predictions since they offer benefits of dimensionality reduction.</w:t>
+      </w:r>
+    </w:p>
+    <w:p>
+      <w:pPr>
+        <w:pStyle w:val="Heading4"/>
+      </w:pPr>
+      <w:r>
+        <w:t>Step 4: Training the model</w:t>
+      </w:r>
+    </w:p>
+    <w:p>
+      <w:pPr>
+        <w:pStyle w:val="graf"/>
+      </w:pPr>
+      <w:r>
+        <w:t xml:space="preserve">In this step, we train the model on the training data and use it to predict using the testing data. This is a time-consuming step and involves a lot of incremental experiments with different parameters of the models and at times even different models. Since this step is often performed on large amounts of data, it is also very slow. </w:t>
+      </w:r>
+      <w:proofErr w:type="gramStart"/>
+      <w:r>
+        <w:t>The end result</w:t>
+      </w:r>
+      <w:proofErr w:type="gramEnd"/>
+      <w:r>
+        <w:t xml:space="preserve"> of this step is a model that does an acceptable job of predicting the data, which in our case is the probability of loan default.</w:t>
+      </w:r>
+    </w:p>
+    <w:p>
+      <w:pPr>
+        <w:pStyle w:val="Heading4"/>
+      </w:pPr>
+      <w:r>
         <w:lastRenderedPageBreak/>
-        <w:t>At this step, we choose the type of model we will use. There are different types of supervised learning models. Some of the most used are:</w:t>
-      </w:r>
-    </w:p>
-    <w:p>
-      <w:pPr>
-        <w:pStyle w:val="graf"/>
-      </w:pPr>
-      <w:r>
-        <w:t>1. Regression model</w:t>
-      </w:r>
-    </w:p>
-    <w:p>
-      <w:pPr>
-        <w:pStyle w:val="graf"/>
-      </w:pPr>
-      <w:r>
-        <w:t>2. Classification model</w:t>
-      </w:r>
-    </w:p>
-    <w:p>
-      <w:pPr>
-        <w:pStyle w:val="graf"/>
-      </w:pPr>
-      <w:r>
-        <w:t>3. Naive Bayesian model</w:t>
-      </w:r>
-    </w:p>
-    <w:p>
-      <w:pPr>
-        <w:pStyle w:val="graf"/>
-      </w:pPr>
-      <w:r>
-        <w:t>4. Random Forest model</w:t>
-      </w:r>
-    </w:p>
-    <w:p>
-      <w:pPr>
-        <w:pStyle w:val="graf"/>
-      </w:pPr>
-      <w:r>
-        <w:t>5. Support vector machine model</w:t>
-      </w:r>
-    </w:p>
-    <w:p>
-      <w:pPr>
-        <w:pStyle w:val="graf"/>
-      </w:pPr>
-      <w:r>
-        <w:t>We will need to experiment with the different models to see which one gives the best prediction. I have personally seen the simplest of these, regression models, to be often most effective. Lasso and ridge regression should also be experimented with to see if they give good predictions since they offer benefits of dimensionality reduction.</w:t>
+        <w:t>Step 5: Evaluating the model</w:t>
+      </w:r>
+    </w:p>
+    <w:p>
+      <w:pPr>
+        <w:pStyle w:val="graf"/>
+      </w:pPr>
+      <w:r>
+        <w:t xml:space="preserve">Here we use our trained </w:t>
+      </w:r>
+      <w:proofErr w:type="gramStart"/>
+      <w:r>
+        <w:t>model, and</w:t>
+      </w:r>
+      <w:proofErr w:type="gramEnd"/>
+      <w:r>
+        <w:t xml:space="preserve"> use it on the testing data. We look at how accurate the model prediction is in this step since this test is supposed to be a representation of the real world.</w:t>
       </w:r>
     </w:p>
     <w:p>
@@ -1046,99 +1211,51 @@
         <w:pStyle w:val="Heading4"/>
       </w:pPr>
       <w:r>
-        <w:t>Step 4: Training the model</w:t>
-      </w:r>
-    </w:p>
-    <w:p>
-      <w:pPr>
-        <w:pStyle w:val="graf"/>
-      </w:pPr>
-      <w:r>
-        <w:t xml:space="preserve">In this step, we train the model on the training data and use it to predict using the testing data. This is a time-consuming step and involves a lot of incremental experiments with different parameters of the models and at times even different models. Since this step is often performed on large amounts of data, it is also very slow. </w:t>
+        <w:t>Step 6: Hyperparameter tuning</w:t>
+      </w:r>
+    </w:p>
+    <w:p>
+      <w:pPr>
+        <w:pStyle w:val="graf"/>
+      </w:pPr>
+      <w:r>
+        <w:t>In this step, we try and improve the model by tuning the hyperparameters of the model. This is again a very experimental and time-consuming step. It is more of an art than science to tune a model.</w:t>
+      </w:r>
+    </w:p>
+    <w:p>
+      <w:pPr>
+        <w:pStyle w:val="Heading4"/>
+      </w:pPr>
+      <w:r>
+        <w:t>Step 7: Deployment and Prediction</w:t>
+      </w:r>
+    </w:p>
+    <w:p>
+      <w:pPr>
+        <w:pStyle w:val="graf"/>
+      </w:pPr>
+      <w:r>
+        <w:t xml:space="preserve">This is the final step where we deploy the model and start using it on real-time data. It is good to keep a retrospective watch on the performance of the model and retrain it if </w:t>
       </w:r>
       <w:proofErr w:type="gramStart"/>
       <w:r>
+        <w:t>necessary</w:t>
+      </w:r>
+      <w:proofErr w:type="gramEnd"/>
+      <w:r>
+        <w:t xml:space="preserve"> since the real-world data can change and consequently the prediction accuracy of our model could degrade.</w:t>
+      </w:r>
+    </w:p>
+    <w:p>
+      <w:pPr>
+        <w:pStyle w:val="Heading4"/>
+      </w:pPr>
+      <w:proofErr w:type="gramStart"/>
+      <w:r>
         <w:t>The end result</w:t>
       </w:r>
       <w:proofErr w:type="gramEnd"/>
       <w:r>
-        <w:t xml:space="preserve"> of this step is a model that does an acceptable job of predicting the data, which in our case is the probability of loan default.</w:t>
-      </w:r>
-    </w:p>
-    <w:p>
-      <w:pPr>
-        <w:pStyle w:val="Heading4"/>
-      </w:pPr>
-      <w:r>
-        <w:t>Step 5: Evaluating the model</w:t>
-      </w:r>
-    </w:p>
-    <w:p>
-      <w:pPr>
-        <w:pStyle w:val="graf"/>
-      </w:pPr>
-      <w:r>
-        <w:t xml:space="preserve">Here we use our trained </w:t>
-      </w:r>
-      <w:proofErr w:type="gramStart"/>
-      <w:r>
-        <w:t>model, and</w:t>
-      </w:r>
-      <w:proofErr w:type="gramEnd"/>
-      <w:r>
-        <w:t xml:space="preserve"> use it on the testing data. We look at how accurate the model prediction is in this step since this test is supposed to be a representation of the real world.</w:t>
-      </w:r>
-    </w:p>
-    <w:p>
-      <w:pPr>
-        <w:pStyle w:val="Heading4"/>
-      </w:pPr>
-      <w:r>
-        <w:t>Step 6: Hyperparameter tuning</w:t>
-      </w:r>
-    </w:p>
-    <w:p>
-      <w:pPr>
-        <w:pStyle w:val="graf"/>
-      </w:pPr>
-      <w:r>
-        <w:t>In this step, we try and improve the model by tuning the hyperparameters of the model. This is again a very experimental and time-consuming step. It is more of an art than science to tune a model.</w:t>
-      </w:r>
-    </w:p>
-    <w:p>
-      <w:pPr>
-        <w:pStyle w:val="Heading4"/>
-      </w:pPr>
-      <w:r>
-        <w:t>Step 7: Deployment and Prediction</w:t>
-      </w:r>
-    </w:p>
-    <w:p>
-      <w:pPr>
-        <w:pStyle w:val="graf"/>
-      </w:pPr>
-      <w:r>
-        <w:t xml:space="preserve">This is the final step where we deploy the model and start using it on real-time data. It is good to keep a retrospective watch on the performance of the model and retrain it if </w:t>
-      </w:r>
-      <w:proofErr w:type="gramStart"/>
-      <w:r>
-        <w:t>necessary</w:t>
-      </w:r>
-      <w:proofErr w:type="gramEnd"/>
-      <w:r>
-        <w:t xml:space="preserve"> since the real-world data can change and consequently the prediction accuracy of our model could degrade.</w:t>
-      </w:r>
-    </w:p>
-    <w:p>
-      <w:pPr>
-        <w:pStyle w:val="Heading4"/>
-      </w:pPr>
-      <w:proofErr w:type="gramStart"/>
-      <w:r>
-        <w:t>The end result</w:t>
-      </w:r>
-      <w:proofErr w:type="gramEnd"/>
-      <w:r>
         <w:t xml:space="preserve"> of the ML model?</w:t>
       </w:r>
     </w:p>
@@ -1147,11 +1264,7 @@
         <w:pStyle w:val="graf"/>
       </w:pPr>
       <w:r>
-        <w:t>Once we have our model it will give us more informed risk about loan default. Based on this “more informed” risk, better interest rates can be offered to customers ensuring a better long-</w:t>
-      </w:r>
-      <w:r>
-        <w:lastRenderedPageBreak/>
-        <w:t>term relationship with the good customers. On the flip side, when the risk is higher, then the lender can protect itself by a higher interest rate, or reduced Loan to Value (LTV).</w:t>
+        <w:t>Once we have our model it will give us more informed risk about loan default. Based on this “more informed” risk, better interest rates can be offered to customers ensuring a better long-term relationship with the good customers. On the flip side, when the risk is higher, then the lender can protect itself by a higher interest rate, or reduced Loan to Value (LTV).</w:t>
       </w:r>
     </w:p>
     <w:p>
@@ -1223,6 +1336,7 @@
         <w:rPr>
           <w:noProof/>
         </w:rPr>
+        <w:lastRenderedPageBreak/>
         <w:drawing>
           <wp:inline distT="0" distB="0" distL="0" distR="0" wp14:anchorId="2FC5AB33" wp14:editId="096E7454">
             <wp:extent cx="5731510" cy="3037205"/>
@@ -1310,7 +1424,6 @@
         <w:pStyle w:val="graf"/>
       </w:pPr>
       <w:r>
-        <w:lastRenderedPageBreak/>
         <w:t xml:space="preserve">Now that we have implemented a machine learning model that produces a scorecard based on the application data, the lender’s </w:t>
       </w:r>
       <w:proofErr w:type="spellStart"/>
@@ -1343,7 +1456,13 @@
         <w:pStyle w:val="graf"/>
       </w:pPr>
       <w:r>
-        <w:t>In this article, we have seen how machine learning and Robotic process automation can be very useful tools that should be used by traditional Loan Origination Systems. The application processing step can be completed automated by RPA and hence save days or weeks of processing time. The underwriting process can be done a lot faster with a lot more confidence in the result with the help of machine learning. This will result in more competitive interest rates, more satisfied customers, and the bank being more protected from the risk of loan default.</w:t>
+        <w:t xml:space="preserve">In this article, we have seen how machine learning and Robotic process automation can be very useful tools that should be used by traditional Loan Origination Systems. The application processing step can be completed automated by RPA and hence save days or weeks of processing time. The underwriting process can be done a lot faster with a lot more confidence in the result with the help of machine learning. This will result in more competitive interest rates, more satisfied customers, and the bank </w:t>
+      </w:r>
+      <w:r>
+        <w:t>is</w:t>
+      </w:r>
+      <w:r>
+        <w:t xml:space="preserve"> more protected from the risk of loan default.</w:t>
       </w:r>
     </w:p>
     <w:p>
@@ -2436,31 +2555,31 @@
       </w:pPr>
     </w:lvl>
   </w:abstractNum>
-  <w:num w:numId="1">
+  <w:num w:numId="1" w16cid:durableId="645666821">
     <w:abstractNumId w:val="6"/>
   </w:num>
-  <w:num w:numId="2">
+  <w:num w:numId="2" w16cid:durableId="416291131">
     <w:abstractNumId w:val="2"/>
   </w:num>
-  <w:num w:numId="3">
+  <w:num w:numId="3" w16cid:durableId="543516908">
     <w:abstractNumId w:val="1"/>
   </w:num>
-  <w:num w:numId="4">
+  <w:num w:numId="4" w16cid:durableId="1239679532">
     <w:abstractNumId w:val="3"/>
   </w:num>
-  <w:num w:numId="5">
+  <w:num w:numId="5" w16cid:durableId="82845794">
     <w:abstractNumId w:val="0"/>
   </w:num>
-  <w:num w:numId="6">
+  <w:num w:numId="6" w16cid:durableId="1664621600">
     <w:abstractNumId w:val="8"/>
   </w:num>
-  <w:num w:numId="7">
+  <w:num w:numId="7" w16cid:durableId="1597710561">
     <w:abstractNumId w:val="4"/>
   </w:num>
-  <w:num w:numId="8">
+  <w:num w:numId="8" w16cid:durableId="765348819">
     <w:abstractNumId w:val="5"/>
   </w:num>
-  <w:num w:numId="9">
+  <w:num w:numId="9" w16cid:durableId="385882961">
     <w:abstractNumId w:val="7"/>
   </w:num>
 </w:numbering>

</xml_diff>